<commit_message>
latest report version with tracking
</commit_message>
<xml_diff>
--- a/Lab1/Doc/Report_v1.docx
+++ b/Lab1/Doc/Report_v1.docx
@@ -76,9 +76,1194 @@
     </w:p>
     <w:p>
       <w:r>
-        <w:t>Blab la</w:t>
+        <w:t xml:space="preserve">In order to test, validate and debug the </w:t>
+      </w:r>
+      <w:proofErr w:type="spellStart"/>
+      <w:r>
+        <w:t>bcdadd</w:t>
+      </w:r>
+      <w:proofErr w:type="spellEnd"/>
+      <w:r>
+        <w:t xml:space="preserve"> routine, a wrapper </w:t>
+      </w:r>
+      <w:r>
+        <w:t>sub</w:t>
+      </w:r>
+      <w:r>
+        <w:t>routine that includes test cases covering all possible scenarios in the state diagram was written.</w:t>
       </w:r>
     </w:p>
+    <w:tbl>
+      <w:tblPr>
+        <w:tblStyle w:val="TableGrid"/>
+        <w:tblW w:w="0" w:type="auto"/>
+        <w:tblLook w:val="04A0"/>
+      </w:tblPr>
+      <w:tblGrid>
+        <w:gridCol w:w="1143"/>
+        <w:gridCol w:w="885"/>
+        <w:gridCol w:w="692"/>
+        <w:gridCol w:w="751"/>
+        <w:gridCol w:w="1315"/>
+        <w:gridCol w:w="629"/>
+        <w:gridCol w:w="722"/>
+        <w:gridCol w:w="1315"/>
+        <w:gridCol w:w="1333"/>
+        <w:gridCol w:w="791"/>
+      </w:tblGrid>
+      <w:tr>
+        <w:tc>
+          <w:tcPr>
+            <w:tcW w:w="1143" w:type="dxa"/>
+          </w:tcPr>
+          <w:p>
+            <w:r>
+              <w:t>Case Number</w:t>
+            </w:r>
+          </w:p>
+        </w:tc>
+        <w:tc>
+          <w:tcPr>
+            <w:tcW w:w="885" w:type="dxa"/>
+          </w:tcPr>
+          <w:p>
+            <w:r>
+              <w:t>Case</w:t>
+            </w:r>
+          </w:p>
+        </w:tc>
+        <w:tc>
+          <w:tcPr>
+            <w:tcW w:w="2758" w:type="dxa"/>
+            <w:gridSpan w:val="3"/>
+          </w:tcPr>
+          <w:p>
+            <w:proofErr w:type="spellStart"/>
+            <w:r>
+              <w:t>R0</w:t>
+            </w:r>
+            <w:proofErr w:type="spellEnd"/>
+            <w:r>
+              <w:t xml:space="preserve"> </w:t>
+            </w:r>
+          </w:p>
+        </w:tc>
+        <w:tc>
+          <w:tcPr>
+            <w:tcW w:w="2666" w:type="dxa"/>
+            <w:gridSpan w:val="3"/>
+          </w:tcPr>
+          <w:p>
+            <w:proofErr w:type="spellStart"/>
+            <w:r>
+              <w:t>R1</w:t>
+            </w:r>
+            <w:proofErr w:type="spellEnd"/>
+            <w:r>
+              <w:t xml:space="preserve"> </w:t>
+            </w:r>
+          </w:p>
+        </w:tc>
+        <w:tc>
+          <w:tcPr>
+            <w:tcW w:w="1333" w:type="dxa"/>
+          </w:tcPr>
+          <w:p>
+            <w:r>
+              <w:t>Condition</w:t>
+            </w:r>
+          </w:p>
+        </w:tc>
+        <w:tc>
+          <w:tcPr>
+            <w:tcW w:w="791" w:type="dxa"/>
+          </w:tcPr>
+          <w:p/>
+        </w:tc>
+      </w:tr>
+      <w:tr>
+        <w:tc>
+          <w:tcPr>
+            <w:tcW w:w="1143" w:type="dxa"/>
+          </w:tcPr>
+          <w:p/>
+        </w:tc>
+        <w:tc>
+          <w:tcPr>
+            <w:tcW w:w="885" w:type="dxa"/>
+          </w:tcPr>
+          <w:p/>
+        </w:tc>
+        <w:tc>
+          <w:tcPr>
+            <w:tcW w:w="692" w:type="dxa"/>
+          </w:tcPr>
+          <w:p>
+            <w:r>
+              <w:t>Sign</w:t>
+            </w:r>
+          </w:p>
+        </w:tc>
+        <w:tc>
+          <w:tcPr>
+            <w:tcW w:w="751" w:type="dxa"/>
+          </w:tcPr>
+          <w:p>
+            <w:r>
+              <w:t>Value</w:t>
+            </w:r>
+          </w:p>
+        </w:tc>
+        <w:tc>
+          <w:tcPr>
+            <w:tcW w:w="1315" w:type="dxa"/>
+          </w:tcPr>
+          <w:p>
+            <w:r>
+              <w:t>Hex</w:t>
+            </w:r>
+          </w:p>
+        </w:tc>
+        <w:tc>
+          <w:tcPr>
+            <w:tcW w:w="629" w:type="dxa"/>
+          </w:tcPr>
+          <w:p>
+            <w:r>
+              <w:t>Sign</w:t>
+            </w:r>
+          </w:p>
+        </w:tc>
+        <w:tc>
+          <w:tcPr>
+            <w:tcW w:w="722" w:type="dxa"/>
+          </w:tcPr>
+          <w:p>
+            <w:r>
+              <w:t>Value</w:t>
+            </w:r>
+          </w:p>
+        </w:tc>
+        <w:tc>
+          <w:tcPr>
+            <w:tcW w:w="1315" w:type="dxa"/>
+          </w:tcPr>
+          <w:p>
+            <w:r>
+              <w:t>Hex</w:t>
+            </w:r>
+          </w:p>
+        </w:tc>
+        <w:tc>
+          <w:tcPr>
+            <w:tcW w:w="1333" w:type="dxa"/>
+          </w:tcPr>
+          <w:p/>
+        </w:tc>
+        <w:tc>
+          <w:tcPr>
+            <w:tcW w:w="791" w:type="dxa"/>
+          </w:tcPr>
+          <w:p/>
+        </w:tc>
+      </w:tr>
+      <w:tr>
+        <w:tc>
+          <w:tcPr>
+            <w:tcW w:w="1143" w:type="dxa"/>
+          </w:tcPr>
+          <w:p>
+            <w:r>
+              <w:t>1</w:t>
+            </w:r>
+          </w:p>
+        </w:tc>
+        <w:tc>
+          <w:tcPr>
+            <w:tcW w:w="885" w:type="dxa"/>
+          </w:tcPr>
+          <w:p>
+            <w:proofErr w:type="spellStart"/>
+            <w:r>
+              <w:t>R0</w:t>
+            </w:r>
+            <w:proofErr w:type="spellEnd"/>
+            <w:r>
+              <w:t>+,</w:t>
+            </w:r>
+            <w:r>
+              <w:t xml:space="preserve"> </w:t>
+            </w:r>
+            <w:proofErr w:type="spellStart"/>
+            <w:r>
+              <w:t>R</w:t>
+            </w:r>
+            <w:r>
+              <w:t>1</w:t>
+            </w:r>
+            <w:proofErr w:type="spellEnd"/>
+            <w:r>
+              <w:t>+</w:t>
+            </w:r>
+          </w:p>
+        </w:tc>
+        <w:tc>
+          <w:tcPr>
+            <w:tcW w:w="692" w:type="dxa"/>
+          </w:tcPr>
+          <w:p>
+            <w:r>
+              <w:t>+</w:t>
+            </w:r>
+          </w:p>
+        </w:tc>
+        <w:tc>
+          <w:tcPr>
+            <w:tcW w:w="751" w:type="dxa"/>
+          </w:tcPr>
+          <w:p/>
+        </w:tc>
+        <w:tc>
+          <w:tcPr>
+            <w:tcW w:w="1315" w:type="dxa"/>
+          </w:tcPr>
+          <w:p>
+            <w:proofErr w:type="spellStart"/>
+            <w:r>
+              <w:t>0x00762500</w:t>
+            </w:r>
+            <w:proofErr w:type="spellEnd"/>
+          </w:p>
+        </w:tc>
+        <w:tc>
+          <w:tcPr>
+            <w:tcW w:w="629" w:type="dxa"/>
+          </w:tcPr>
+          <w:p>
+            <w:r>
+              <w:t>+</w:t>
+            </w:r>
+          </w:p>
+        </w:tc>
+        <w:tc>
+          <w:tcPr>
+            <w:tcW w:w="722" w:type="dxa"/>
+          </w:tcPr>
+          <w:p/>
+        </w:tc>
+        <w:tc>
+          <w:tcPr>
+            <w:tcW w:w="1315" w:type="dxa"/>
+          </w:tcPr>
+          <w:p>
+            <w:proofErr w:type="spellStart"/>
+            <w:r>
+              <w:t>0x00309380</w:t>
+            </w:r>
+            <w:proofErr w:type="spellEnd"/>
+          </w:p>
+        </w:tc>
+        <w:tc>
+          <w:tcPr>
+            <w:tcW w:w="1333" w:type="dxa"/>
+          </w:tcPr>
+          <w:p/>
+        </w:tc>
+        <w:tc>
+          <w:tcPr>
+            <w:tcW w:w="791" w:type="dxa"/>
+          </w:tcPr>
+          <w:p/>
+        </w:tc>
+      </w:tr>
+      <w:tr>
+        <w:tc>
+          <w:tcPr>
+            <w:tcW w:w="1143" w:type="dxa"/>
+          </w:tcPr>
+          <w:p>
+            <w:r>
+              <w:t>2</w:t>
+            </w:r>
+          </w:p>
+        </w:tc>
+        <w:tc>
+          <w:tcPr>
+            <w:tcW w:w="885" w:type="dxa"/>
+          </w:tcPr>
+          <w:p>
+            <w:proofErr w:type="spellStart"/>
+            <w:r>
+              <w:t>R0</w:t>
+            </w:r>
+            <w:proofErr w:type="spellEnd"/>
+            <w:r>
+              <w:t xml:space="preserve">-, </w:t>
+            </w:r>
+            <w:proofErr w:type="spellStart"/>
+            <w:r>
+              <w:t>R</w:t>
+            </w:r>
+            <w:r>
+              <w:t>1</w:t>
+            </w:r>
+            <w:proofErr w:type="spellEnd"/>
+            <w:r>
+              <w:t>-</w:t>
+            </w:r>
+          </w:p>
+        </w:tc>
+        <w:tc>
+          <w:tcPr>
+            <w:tcW w:w="692" w:type="dxa"/>
+          </w:tcPr>
+          <w:p>
+            <w:r>
+              <w:t>-</w:t>
+            </w:r>
+          </w:p>
+        </w:tc>
+        <w:tc>
+          <w:tcPr>
+            <w:tcW w:w="751" w:type="dxa"/>
+          </w:tcPr>
+          <w:p/>
+        </w:tc>
+        <w:tc>
+          <w:tcPr>
+            <w:tcW w:w="1315" w:type="dxa"/>
+          </w:tcPr>
+          <w:p>
+            <w:proofErr w:type="spellStart"/>
+            <w:r>
+              <w:t>0x80039785</w:t>
+            </w:r>
+            <w:proofErr w:type="spellEnd"/>
+          </w:p>
+        </w:tc>
+        <w:tc>
+          <w:tcPr>
+            <w:tcW w:w="629" w:type="dxa"/>
+          </w:tcPr>
+          <w:p>
+            <w:r>
+              <w:t>-</w:t>
+            </w:r>
+          </w:p>
+        </w:tc>
+        <w:tc>
+          <w:tcPr>
+            <w:tcW w:w="722" w:type="dxa"/>
+          </w:tcPr>
+          <w:p/>
+        </w:tc>
+        <w:tc>
+          <w:tcPr>
+            <w:tcW w:w="1315" w:type="dxa"/>
+          </w:tcPr>
+          <w:p>
+            <w:proofErr w:type="spellStart"/>
+            <w:r>
+              <w:t>0x80139962</w:t>
+            </w:r>
+            <w:proofErr w:type="spellEnd"/>
+          </w:p>
+        </w:tc>
+        <w:tc>
+          <w:tcPr>
+            <w:tcW w:w="1333" w:type="dxa"/>
+          </w:tcPr>
+          <w:p/>
+        </w:tc>
+        <w:tc>
+          <w:tcPr>
+            <w:tcW w:w="791" w:type="dxa"/>
+          </w:tcPr>
+          <w:p/>
+        </w:tc>
+      </w:tr>
+      <w:tr>
+        <w:tc>
+          <w:tcPr>
+            <w:tcW w:w="1143" w:type="dxa"/>
+          </w:tcPr>
+          <w:p>
+            <w:proofErr w:type="spellStart"/>
+            <w:r>
+              <w:t>3a</w:t>
+            </w:r>
+            <w:proofErr w:type="spellEnd"/>
+          </w:p>
+        </w:tc>
+        <w:tc>
+          <w:tcPr>
+            <w:tcW w:w="885" w:type="dxa"/>
+          </w:tcPr>
+          <w:p>
+            <w:proofErr w:type="spellStart"/>
+            <w:r>
+              <w:t>r0</w:t>
+            </w:r>
+            <w:proofErr w:type="spellEnd"/>
+            <w:r>
+              <w:t xml:space="preserve">+, </w:t>
+            </w:r>
+            <w:proofErr w:type="spellStart"/>
+            <w:r>
+              <w:t>r1</w:t>
+            </w:r>
+            <w:proofErr w:type="spellEnd"/>
+            <w:r>
+              <w:t xml:space="preserve">- </w:t>
+            </w:r>
+          </w:p>
+        </w:tc>
+        <w:tc>
+          <w:tcPr>
+            <w:tcW w:w="692" w:type="dxa"/>
+          </w:tcPr>
+          <w:p>
+            <w:r>
+              <w:t>+</w:t>
+            </w:r>
+          </w:p>
+        </w:tc>
+        <w:tc>
+          <w:tcPr>
+            <w:tcW w:w="751" w:type="dxa"/>
+          </w:tcPr>
+          <w:p/>
+        </w:tc>
+        <w:tc>
+          <w:tcPr>
+            <w:tcW w:w="1315" w:type="dxa"/>
+          </w:tcPr>
+          <w:p/>
+        </w:tc>
+        <w:tc>
+          <w:tcPr>
+            <w:tcW w:w="629" w:type="dxa"/>
+          </w:tcPr>
+          <w:p>
+            <w:r>
+              <w:t>-</w:t>
+            </w:r>
+          </w:p>
+        </w:tc>
+        <w:tc>
+          <w:tcPr>
+            <w:tcW w:w="722" w:type="dxa"/>
+          </w:tcPr>
+          <w:p/>
+        </w:tc>
+        <w:tc>
+          <w:tcPr>
+            <w:tcW w:w="1315" w:type="dxa"/>
+          </w:tcPr>
+          <w:p/>
+        </w:tc>
+        <w:tc>
+          <w:tcPr>
+            <w:tcW w:w="1333" w:type="dxa"/>
+          </w:tcPr>
+          <w:p>
+            <w:r>
+              <w:t>(|</w:t>
+            </w:r>
+            <w:proofErr w:type="spellStart"/>
+            <w:r>
+              <w:t>ro</w:t>
+            </w:r>
+            <w:proofErr w:type="spellEnd"/>
+            <w:r>
+              <w:t>|&gt;|</w:t>
+            </w:r>
+            <w:proofErr w:type="spellStart"/>
+            <w:r>
+              <w:t>r1</w:t>
+            </w:r>
+            <w:proofErr w:type="spellEnd"/>
+            <w:r>
+              <w:t>|)</w:t>
+            </w:r>
+          </w:p>
+        </w:tc>
+        <w:tc>
+          <w:tcPr>
+            <w:tcW w:w="791" w:type="dxa"/>
+          </w:tcPr>
+          <w:p/>
+        </w:tc>
+      </w:tr>
+      <w:tr>
+        <w:tc>
+          <w:tcPr>
+            <w:tcW w:w="1143" w:type="dxa"/>
+          </w:tcPr>
+          <w:p>
+            <w:proofErr w:type="spellStart"/>
+            <w:r>
+              <w:t>3b</w:t>
+            </w:r>
+            <w:proofErr w:type="spellEnd"/>
+          </w:p>
+        </w:tc>
+        <w:tc>
+          <w:tcPr>
+            <w:tcW w:w="885" w:type="dxa"/>
+          </w:tcPr>
+          <w:p>
+            <w:proofErr w:type="spellStart"/>
+            <w:r>
+              <w:t>r0</w:t>
+            </w:r>
+            <w:proofErr w:type="spellEnd"/>
+            <w:r>
+              <w:t xml:space="preserve">+, </w:t>
+            </w:r>
+            <w:proofErr w:type="spellStart"/>
+            <w:r>
+              <w:t>r1</w:t>
+            </w:r>
+            <w:proofErr w:type="spellEnd"/>
+            <w:r>
+              <w:t>-</w:t>
+            </w:r>
+          </w:p>
+        </w:tc>
+        <w:tc>
+          <w:tcPr>
+            <w:tcW w:w="692" w:type="dxa"/>
+          </w:tcPr>
+          <w:p>
+            <w:r>
+              <w:t>+</w:t>
+            </w:r>
+          </w:p>
+        </w:tc>
+        <w:tc>
+          <w:tcPr>
+            <w:tcW w:w="751" w:type="dxa"/>
+          </w:tcPr>
+          <w:p/>
+        </w:tc>
+        <w:tc>
+          <w:tcPr>
+            <w:tcW w:w="1315" w:type="dxa"/>
+          </w:tcPr>
+          <w:p/>
+        </w:tc>
+        <w:tc>
+          <w:tcPr>
+            <w:tcW w:w="629" w:type="dxa"/>
+          </w:tcPr>
+          <w:p>
+            <w:r>
+              <w:t>-</w:t>
+            </w:r>
+          </w:p>
+        </w:tc>
+        <w:tc>
+          <w:tcPr>
+            <w:tcW w:w="722" w:type="dxa"/>
+          </w:tcPr>
+          <w:p/>
+        </w:tc>
+        <w:tc>
+          <w:tcPr>
+            <w:tcW w:w="1315" w:type="dxa"/>
+          </w:tcPr>
+          <w:p/>
+        </w:tc>
+        <w:tc>
+          <w:tcPr>
+            <w:tcW w:w="1333" w:type="dxa"/>
+          </w:tcPr>
+          <w:p>
+            <w:r>
+              <w:t>(|</w:t>
+            </w:r>
+            <w:proofErr w:type="spellStart"/>
+            <w:r>
+              <w:t>ro</w:t>
+            </w:r>
+            <w:proofErr w:type="spellEnd"/>
+            <w:r>
+              <w:t>|&lt;|</w:t>
+            </w:r>
+            <w:proofErr w:type="spellStart"/>
+            <w:r>
+              <w:t>r1</w:t>
+            </w:r>
+            <w:proofErr w:type="spellEnd"/>
+            <w:r>
+              <w:t>|)</w:t>
+            </w:r>
+          </w:p>
+        </w:tc>
+        <w:tc>
+          <w:tcPr>
+            <w:tcW w:w="791" w:type="dxa"/>
+          </w:tcPr>
+          <w:p/>
+        </w:tc>
+      </w:tr>
+      <w:tr>
+        <w:tc>
+          <w:tcPr>
+            <w:tcW w:w="1143" w:type="dxa"/>
+          </w:tcPr>
+          <w:p>
+            <w:proofErr w:type="spellStart"/>
+            <w:r>
+              <w:t>3c</w:t>
+            </w:r>
+            <w:proofErr w:type="spellEnd"/>
+          </w:p>
+        </w:tc>
+        <w:tc>
+          <w:tcPr>
+            <w:tcW w:w="885" w:type="dxa"/>
+          </w:tcPr>
+          <w:p>
+            <w:proofErr w:type="spellStart"/>
+            <w:r>
+              <w:t>r0</w:t>
+            </w:r>
+            <w:proofErr w:type="spellEnd"/>
+            <w:r>
+              <w:t xml:space="preserve">+, </w:t>
+            </w:r>
+            <w:proofErr w:type="spellStart"/>
+            <w:r>
+              <w:t>r1</w:t>
+            </w:r>
+            <w:proofErr w:type="spellEnd"/>
+            <w:r>
+              <w:t>-</w:t>
+            </w:r>
+          </w:p>
+        </w:tc>
+        <w:tc>
+          <w:tcPr>
+            <w:tcW w:w="692" w:type="dxa"/>
+          </w:tcPr>
+          <w:p>
+            <w:r>
+              <w:t>+</w:t>
+            </w:r>
+          </w:p>
+        </w:tc>
+        <w:tc>
+          <w:tcPr>
+            <w:tcW w:w="751" w:type="dxa"/>
+          </w:tcPr>
+          <w:p/>
+        </w:tc>
+        <w:tc>
+          <w:tcPr>
+            <w:tcW w:w="1315" w:type="dxa"/>
+          </w:tcPr>
+          <w:p/>
+        </w:tc>
+        <w:tc>
+          <w:tcPr>
+            <w:tcW w:w="629" w:type="dxa"/>
+          </w:tcPr>
+          <w:p>
+            <w:r>
+              <w:t>-</w:t>
+            </w:r>
+          </w:p>
+        </w:tc>
+        <w:tc>
+          <w:tcPr>
+            <w:tcW w:w="722" w:type="dxa"/>
+          </w:tcPr>
+          <w:p/>
+        </w:tc>
+        <w:tc>
+          <w:tcPr>
+            <w:tcW w:w="1315" w:type="dxa"/>
+          </w:tcPr>
+          <w:p/>
+        </w:tc>
+        <w:tc>
+          <w:tcPr>
+            <w:tcW w:w="1333" w:type="dxa"/>
+          </w:tcPr>
+          <w:p>
+            <w:r>
+              <w:t>(|</w:t>
+            </w:r>
+            <w:proofErr w:type="spellStart"/>
+            <w:r>
+              <w:t>ro</w:t>
+            </w:r>
+            <w:proofErr w:type="spellEnd"/>
+            <w:r>
+              <w:t>|=|</w:t>
+            </w:r>
+            <w:proofErr w:type="spellStart"/>
+            <w:r>
+              <w:t>r1</w:t>
+            </w:r>
+            <w:proofErr w:type="spellEnd"/>
+            <w:r>
+              <w:t>|)</w:t>
+            </w:r>
+          </w:p>
+        </w:tc>
+        <w:tc>
+          <w:tcPr>
+            <w:tcW w:w="791" w:type="dxa"/>
+          </w:tcPr>
+          <w:p/>
+        </w:tc>
+      </w:tr>
+      <w:tr>
+        <w:tc>
+          <w:tcPr>
+            <w:tcW w:w="1143" w:type="dxa"/>
+          </w:tcPr>
+          <w:p>
+            <w:proofErr w:type="spellStart"/>
+            <w:r>
+              <w:t>4a</w:t>
+            </w:r>
+            <w:proofErr w:type="spellEnd"/>
+          </w:p>
+        </w:tc>
+        <w:tc>
+          <w:tcPr>
+            <w:tcW w:w="885" w:type="dxa"/>
+          </w:tcPr>
+          <w:p>
+            <w:proofErr w:type="spellStart"/>
+            <w:r>
+              <w:t>r0</w:t>
+            </w:r>
+            <w:proofErr w:type="spellEnd"/>
+            <w:r>
+              <w:t xml:space="preserve">-, </w:t>
+            </w:r>
+            <w:proofErr w:type="spellStart"/>
+            <w:r>
+              <w:t>r1</w:t>
+            </w:r>
+            <w:proofErr w:type="spellEnd"/>
+            <w:r>
+              <w:t>+</w:t>
+            </w:r>
+          </w:p>
+        </w:tc>
+        <w:tc>
+          <w:tcPr>
+            <w:tcW w:w="692" w:type="dxa"/>
+          </w:tcPr>
+          <w:p>
+            <w:r>
+              <w:t>-</w:t>
+            </w:r>
+          </w:p>
+        </w:tc>
+        <w:tc>
+          <w:tcPr>
+            <w:tcW w:w="751" w:type="dxa"/>
+          </w:tcPr>
+          <w:p/>
+        </w:tc>
+        <w:tc>
+          <w:tcPr>
+            <w:tcW w:w="1315" w:type="dxa"/>
+          </w:tcPr>
+          <w:p/>
+        </w:tc>
+        <w:tc>
+          <w:tcPr>
+            <w:tcW w:w="629" w:type="dxa"/>
+          </w:tcPr>
+          <w:p>
+            <w:r>
+              <w:t>+</w:t>
+            </w:r>
+          </w:p>
+        </w:tc>
+        <w:tc>
+          <w:tcPr>
+            <w:tcW w:w="722" w:type="dxa"/>
+          </w:tcPr>
+          <w:p/>
+        </w:tc>
+        <w:tc>
+          <w:tcPr>
+            <w:tcW w:w="1315" w:type="dxa"/>
+          </w:tcPr>
+          <w:p/>
+        </w:tc>
+        <w:tc>
+          <w:tcPr>
+            <w:tcW w:w="1333" w:type="dxa"/>
+          </w:tcPr>
+          <w:p>
+            <w:r>
+              <w:t>(|</w:t>
+            </w:r>
+            <w:proofErr w:type="spellStart"/>
+            <w:r>
+              <w:t>ro</w:t>
+            </w:r>
+            <w:proofErr w:type="spellEnd"/>
+            <w:r>
+              <w:t>|&gt;|</w:t>
+            </w:r>
+            <w:proofErr w:type="spellStart"/>
+            <w:r>
+              <w:t>r1</w:t>
+            </w:r>
+            <w:proofErr w:type="spellEnd"/>
+            <w:r>
+              <w:t>|)</w:t>
+            </w:r>
+          </w:p>
+        </w:tc>
+        <w:tc>
+          <w:tcPr>
+            <w:tcW w:w="791" w:type="dxa"/>
+          </w:tcPr>
+          <w:p/>
+        </w:tc>
+      </w:tr>
+      <w:tr>
+        <w:tc>
+          <w:tcPr>
+            <w:tcW w:w="1143" w:type="dxa"/>
+          </w:tcPr>
+          <w:p>
+            <w:proofErr w:type="spellStart"/>
+            <w:r>
+              <w:t>4b</w:t>
+            </w:r>
+            <w:proofErr w:type="spellEnd"/>
+          </w:p>
+        </w:tc>
+        <w:tc>
+          <w:tcPr>
+            <w:tcW w:w="885" w:type="dxa"/>
+          </w:tcPr>
+          <w:p>
+            <w:proofErr w:type="spellStart"/>
+            <w:r>
+              <w:t>r0</w:t>
+            </w:r>
+            <w:proofErr w:type="spellEnd"/>
+            <w:r>
+              <w:t xml:space="preserve">-, </w:t>
+            </w:r>
+            <w:proofErr w:type="spellStart"/>
+            <w:r>
+              <w:t>r1</w:t>
+            </w:r>
+            <w:proofErr w:type="spellEnd"/>
+            <w:r>
+              <w:t>+</w:t>
+            </w:r>
+          </w:p>
+        </w:tc>
+        <w:tc>
+          <w:tcPr>
+            <w:tcW w:w="692" w:type="dxa"/>
+          </w:tcPr>
+          <w:p>
+            <w:r>
+              <w:t>-</w:t>
+            </w:r>
+          </w:p>
+        </w:tc>
+        <w:tc>
+          <w:tcPr>
+            <w:tcW w:w="751" w:type="dxa"/>
+          </w:tcPr>
+          <w:p/>
+        </w:tc>
+        <w:tc>
+          <w:tcPr>
+            <w:tcW w:w="1315" w:type="dxa"/>
+          </w:tcPr>
+          <w:p/>
+        </w:tc>
+        <w:tc>
+          <w:tcPr>
+            <w:tcW w:w="629" w:type="dxa"/>
+          </w:tcPr>
+          <w:p>
+            <w:r>
+              <w:t>+</w:t>
+            </w:r>
+          </w:p>
+        </w:tc>
+        <w:tc>
+          <w:tcPr>
+            <w:tcW w:w="722" w:type="dxa"/>
+          </w:tcPr>
+          <w:p/>
+        </w:tc>
+        <w:tc>
+          <w:tcPr>
+            <w:tcW w:w="1315" w:type="dxa"/>
+          </w:tcPr>
+          <w:p/>
+        </w:tc>
+        <w:tc>
+          <w:tcPr>
+            <w:tcW w:w="1333" w:type="dxa"/>
+          </w:tcPr>
+          <w:p>
+            <w:r>
+              <w:t>(|</w:t>
+            </w:r>
+            <w:proofErr w:type="spellStart"/>
+            <w:r>
+              <w:t>ro</w:t>
+            </w:r>
+            <w:proofErr w:type="spellEnd"/>
+            <w:r>
+              <w:t>|&lt;|</w:t>
+            </w:r>
+            <w:proofErr w:type="spellStart"/>
+            <w:r>
+              <w:t>r1</w:t>
+            </w:r>
+            <w:proofErr w:type="spellEnd"/>
+            <w:r>
+              <w:t>|)</w:t>
+            </w:r>
+          </w:p>
+        </w:tc>
+        <w:tc>
+          <w:tcPr>
+            <w:tcW w:w="791" w:type="dxa"/>
+          </w:tcPr>
+          <w:p/>
+        </w:tc>
+      </w:tr>
+      <w:tr>
+        <w:tc>
+          <w:tcPr>
+            <w:tcW w:w="1143" w:type="dxa"/>
+          </w:tcPr>
+          <w:p>
+            <w:proofErr w:type="spellStart"/>
+            <w:r>
+              <w:t>4c</w:t>
+            </w:r>
+            <w:proofErr w:type="spellEnd"/>
+          </w:p>
+        </w:tc>
+        <w:tc>
+          <w:tcPr>
+            <w:tcW w:w="885" w:type="dxa"/>
+          </w:tcPr>
+          <w:p>
+            <w:proofErr w:type="spellStart"/>
+            <w:r>
+              <w:t>r0</w:t>
+            </w:r>
+            <w:proofErr w:type="spellEnd"/>
+            <w:r>
+              <w:t xml:space="preserve">-, </w:t>
+            </w:r>
+            <w:proofErr w:type="spellStart"/>
+            <w:r>
+              <w:t>r1</w:t>
+            </w:r>
+            <w:proofErr w:type="spellEnd"/>
+            <w:r>
+              <w:t>+</w:t>
+            </w:r>
+          </w:p>
+        </w:tc>
+        <w:tc>
+          <w:tcPr>
+            <w:tcW w:w="692" w:type="dxa"/>
+          </w:tcPr>
+          <w:p>
+            <w:r>
+              <w:t>-</w:t>
+            </w:r>
+          </w:p>
+        </w:tc>
+        <w:tc>
+          <w:tcPr>
+            <w:tcW w:w="751" w:type="dxa"/>
+          </w:tcPr>
+          <w:p/>
+        </w:tc>
+        <w:tc>
+          <w:tcPr>
+            <w:tcW w:w="1315" w:type="dxa"/>
+          </w:tcPr>
+          <w:p/>
+        </w:tc>
+        <w:tc>
+          <w:tcPr>
+            <w:tcW w:w="629" w:type="dxa"/>
+          </w:tcPr>
+          <w:p>
+            <w:r>
+              <w:t>+</w:t>
+            </w:r>
+          </w:p>
+        </w:tc>
+        <w:tc>
+          <w:tcPr>
+            <w:tcW w:w="722" w:type="dxa"/>
+          </w:tcPr>
+          <w:p/>
+        </w:tc>
+        <w:tc>
+          <w:tcPr>
+            <w:tcW w:w="1315" w:type="dxa"/>
+          </w:tcPr>
+          <w:p/>
+        </w:tc>
+        <w:tc>
+          <w:tcPr>
+            <w:tcW w:w="1333" w:type="dxa"/>
+          </w:tcPr>
+          <w:p>
+            <w:r>
+              <w:t>(|</w:t>
+            </w:r>
+            <w:proofErr w:type="spellStart"/>
+            <w:r>
+              <w:t>ro</w:t>
+            </w:r>
+            <w:proofErr w:type="spellEnd"/>
+            <w:r>
+              <w:t>|=|</w:t>
+            </w:r>
+            <w:proofErr w:type="spellStart"/>
+            <w:r>
+              <w:t>r1</w:t>
+            </w:r>
+            <w:proofErr w:type="spellEnd"/>
+            <w:r>
+              <w:t>|)</w:t>
+            </w:r>
+          </w:p>
+        </w:tc>
+        <w:tc>
+          <w:tcPr>
+            <w:tcW w:w="791" w:type="dxa"/>
+          </w:tcPr>
+          <w:p/>
+        </w:tc>
+      </w:tr>
+      <w:tr>
+        <w:tc>
+          <w:tcPr>
+            <w:tcW w:w="1143" w:type="dxa"/>
+          </w:tcPr>
+          <w:p>
+            <w:r>
+              <w:t>5</w:t>
+            </w:r>
+          </w:p>
+        </w:tc>
+        <w:tc>
+          <w:tcPr>
+            <w:tcW w:w="885" w:type="dxa"/>
+          </w:tcPr>
+          <w:p>
+            <w:proofErr w:type="spellStart"/>
+            <w:r>
+              <w:t>r0</w:t>
+            </w:r>
+            <w:proofErr w:type="spellEnd"/>
+            <w:r>
+              <w:t xml:space="preserve"> , </w:t>
+            </w:r>
+            <w:proofErr w:type="spellStart"/>
+            <w:r>
+              <w:t>r1</w:t>
+            </w:r>
+            <w:proofErr w:type="spellEnd"/>
+          </w:p>
+        </w:tc>
+        <w:tc>
+          <w:tcPr>
+            <w:tcW w:w="692" w:type="dxa"/>
+          </w:tcPr>
+          <w:p>
+            <w:r>
+              <w:t>-</w:t>
+            </w:r>
+          </w:p>
+        </w:tc>
+        <w:tc>
+          <w:tcPr>
+            <w:tcW w:w="751" w:type="dxa"/>
+          </w:tcPr>
+          <w:p/>
+        </w:tc>
+        <w:tc>
+          <w:tcPr>
+            <w:tcW w:w="1315" w:type="dxa"/>
+          </w:tcPr>
+          <w:p/>
+        </w:tc>
+        <w:tc>
+          <w:tcPr>
+            <w:tcW w:w="629" w:type="dxa"/>
+          </w:tcPr>
+          <w:p>
+            <w:r>
+              <w:t>+</w:t>
+            </w:r>
+          </w:p>
+        </w:tc>
+        <w:tc>
+          <w:tcPr>
+            <w:tcW w:w="722" w:type="dxa"/>
+          </w:tcPr>
+          <w:p/>
+        </w:tc>
+        <w:tc>
+          <w:tcPr>
+            <w:tcW w:w="1315" w:type="dxa"/>
+          </w:tcPr>
+          <w:p/>
+        </w:tc>
+        <w:tc>
+          <w:tcPr>
+            <w:tcW w:w="1333" w:type="dxa"/>
+          </w:tcPr>
+          <w:p>
+            <w:proofErr w:type="spellStart"/>
+            <w:r>
+              <w:t>R0</w:t>
+            </w:r>
+            <w:proofErr w:type="spellEnd"/>
+            <w:r>
+              <w:t xml:space="preserve"> </w:t>
+            </w:r>
+            <w:proofErr w:type="spellStart"/>
+            <w:r>
+              <w:t>overflown</w:t>
+            </w:r>
+            <w:proofErr w:type="spellEnd"/>
+          </w:p>
+        </w:tc>
+        <w:tc>
+          <w:tcPr>
+            <w:tcW w:w="791" w:type="dxa"/>
+          </w:tcPr>
+          <w:p/>
+        </w:tc>
+      </w:tr>
+    </w:tbl>
+    <w:p/>
     <w:p>
       <w:pPr>
         <w:pStyle w:val="Heading2"/>
@@ -120,6 +1305,109 @@
       </w:r>
     </w:p>
     <w:p>
+      <w:proofErr w:type="gramStart"/>
+      <w:r>
+        <w:t>the</w:t>
+      </w:r>
+      <w:proofErr w:type="gramEnd"/>
+      <w:r>
+        <w:t xml:space="preserve"> prototype of the </w:t>
+      </w:r>
+      <w:proofErr w:type="spellStart"/>
+      <w:r>
+        <w:t>babbage</w:t>
+      </w:r>
+      <w:proofErr w:type="spellEnd"/>
+      <w:r>
+        <w:t xml:space="preserve"> function is:</w:t>
+      </w:r>
+    </w:p>
+    <w:p>
+      <w:proofErr w:type="gramStart"/>
+      <w:r>
+        <w:t>void</w:t>
+      </w:r>
+      <w:proofErr w:type="gramEnd"/>
+      <w:r>
+        <w:t xml:space="preserve"> </w:t>
+      </w:r>
+      <w:proofErr w:type="spellStart"/>
+      <w:r>
+        <w:t>babbage</w:t>
+      </w:r>
+      <w:proofErr w:type="spellEnd"/>
+      <w:r>
+        <w:t xml:space="preserve">(unsigned </w:t>
+      </w:r>
+      <w:proofErr w:type="spellStart"/>
+      <w:r>
+        <w:t>int</w:t>
+      </w:r>
+      <w:proofErr w:type="spellEnd"/>
+      <w:r>
+        <w:t xml:space="preserve"> </w:t>
+      </w:r>
+      <w:proofErr w:type="spellStart"/>
+      <w:r>
+        <w:t>PolyOrder</w:t>
+      </w:r>
+      <w:proofErr w:type="spellEnd"/>
+      <w:r>
+        <w:t xml:space="preserve">, unsigned </w:t>
+      </w:r>
+      <w:proofErr w:type="spellStart"/>
+      <w:r>
+        <w:t>int</w:t>
+      </w:r>
+      <w:proofErr w:type="spellEnd"/>
+      <w:r>
+        <w:t xml:space="preserve"> </w:t>
+      </w:r>
+      <w:proofErr w:type="spellStart"/>
+      <w:r>
+        <w:t>NumItems</w:t>
+      </w:r>
+      <w:proofErr w:type="spellEnd"/>
+      <w:r>
+        <w:t xml:space="preserve">, </w:t>
+      </w:r>
+      <w:proofErr w:type="spellStart"/>
+      <w:r>
+        <w:t>bcd_t</w:t>
+      </w:r>
+      <w:proofErr w:type="spellEnd"/>
+      <w:r>
+        <w:t>* Elements)</w:t>
+      </w:r>
+    </w:p>
+    <w:p>
+      <w:proofErr w:type="gramStart"/>
+      <w:r>
+        <w:t>where</w:t>
+      </w:r>
+      <w:proofErr w:type="gramEnd"/>
+      <w:r>
+        <w:t xml:space="preserve"> the type </w:t>
+      </w:r>
+      <w:proofErr w:type="spellStart"/>
+      <w:r>
+        <w:t>bcd_t</w:t>
+      </w:r>
+      <w:proofErr w:type="spellEnd"/>
+      <w:r>
+        <w:t xml:space="preserve"> is defined to be: unsigned long</w:t>
+      </w:r>
+    </w:p>
+    <w:p>
+      <w:pPr>
+        <w:pStyle w:val="Heading2"/>
+      </w:pPr>
+      <w:r>
+        <w:lastRenderedPageBreak/>
+        <w:t>Algorithm</w:t>
+      </w:r>
+    </w:p>
+    <w:p>
       <w:proofErr w:type="spellStart"/>
       <w:r>
         <w:t>Bla</w:t>
@@ -139,61 +1427,51 @@
         <w:pStyle w:val="Heading2"/>
       </w:pPr>
       <w:r>
-        <w:t>Algorithm</w:t>
+        <w:t>Validation</w:t>
       </w:r>
     </w:p>
     <w:p>
-      <w:proofErr w:type="spellStart"/>
-      <w:r>
-        <w:t>Bla</w:t>
-      </w:r>
-      <w:proofErr w:type="spellEnd"/>
-      <w:r>
-        <w:t xml:space="preserve"> </w:t>
-      </w:r>
-      <w:proofErr w:type="spellStart"/>
-      <w:r>
-        <w:t>Bla</w:t>
-      </w:r>
-      <w:proofErr w:type="spellEnd"/>
+      <w:r>
+        <w:t>Blab la</w:t>
+      </w:r>
     </w:p>
     <w:p>
       <w:pPr>
         <w:pStyle w:val="Heading2"/>
       </w:pPr>
       <w:r>
-        <w:t>Validation</w:t>
+        <w:t>Performance</w:t>
       </w:r>
     </w:p>
     <w:p>
-      <w:r>
-        <w:t>Blab la</w:t>
+      <w:proofErr w:type="spellStart"/>
+      <w:r>
+        <w:t>Bla</w:t>
+      </w:r>
+      <w:proofErr w:type="spellEnd"/>
+      <w:r>
+        <w:t xml:space="preserve"> </w:t>
+      </w:r>
+      <w:proofErr w:type="spellStart"/>
+      <w:r>
+        <w:t>bla</w:t>
+      </w:r>
+      <w:proofErr w:type="spellEnd"/>
+    </w:p>
+    <w:p/>
+    <w:p>
+      <w:pPr>
+        <w:pStyle w:val="Heading1"/>
+      </w:pPr>
+      <w:r>
+        <w:t>Appendix</w:t>
       </w:r>
     </w:p>
     <w:p>
       <w:pPr>
-        <w:pStyle w:val="Heading2"/>
+        <w:pStyle w:val="Heading3"/>
       </w:pPr>
-      <w:r>
-        <w:t>Performance</w:t>
-      </w:r>
     </w:p>
-    <w:p>
-      <w:proofErr w:type="spellStart"/>
-      <w:r>
-        <w:t>Bla</w:t>
-      </w:r>
-      <w:proofErr w:type="spellEnd"/>
-      <w:r>
-        <w:t xml:space="preserve"> </w:t>
-      </w:r>
-      <w:proofErr w:type="spellStart"/>
-      <w:r>
-        <w:t>bla</w:t>
-      </w:r>
-      <w:proofErr w:type="spellEnd"/>
-    </w:p>
-    <w:p/>
     <w:sectPr>
       <w:pgSz w:w="12240" w:h="15840"/>
       <w:pgMar w:top="1440" w:right="1440" w:bottom="1440" w:left="1440" w:header="708" w:footer="708" w:gutter="0"/>
@@ -412,6 +1690,28 @@
       <w:szCs w:val="26"/>
     </w:rPr>
   </w:style>
+  <w:style w:type="paragraph" w:styleId="Heading3">
+    <w:name w:val="heading 3"/>
+    <w:basedOn w:val="Normal"/>
+    <w:next w:val="Normal"/>
+    <w:link w:val="Heading3Char"/>
+    <w:uiPriority w:val="9"/>
+    <w:unhideWhenUsed/>
+    <w:qFormat/>
+    <w:rsid w:val="000619DB"/>
+    <w:pPr>
+      <w:keepNext/>
+      <w:keepLines/>
+      <w:spacing w:before="200" w:after="0"/>
+      <w:outlineLvl w:val="2"/>
+    </w:pPr>
+    <w:rPr>
+      <w:rFonts w:asciiTheme="majorHAnsi" w:eastAsiaTheme="majorEastAsia" w:hAnsiTheme="majorHAnsi" w:cstheme="majorBidi"/>
+      <w:b/>
+      <w:bCs/>
+      <w:color w:val="4F81BD" w:themeColor="accent1"/>
+    </w:rPr>
+  </w:style>
   <w:style w:type="character" w:default="1" w:styleId="DefaultParagraphFont">
     <w:name w:val="Default Paragraph Font"/>
     <w:uiPriority w:val="1"/>
@@ -480,6 +1780,45 @@
       <w:ind w:left="720"/>
       <w:contextualSpacing/>
     </w:pPr>
+  </w:style>
+  <w:style w:type="character" w:customStyle="1" w:styleId="Heading3Char">
+    <w:name w:val="Heading 3 Char"/>
+    <w:basedOn w:val="DefaultParagraphFont"/>
+    <w:link w:val="Heading3"/>
+    <w:uiPriority w:val="9"/>
+    <w:rsid w:val="000619DB"/>
+    <w:rPr>
+      <w:rFonts w:asciiTheme="majorHAnsi" w:eastAsiaTheme="majorEastAsia" w:hAnsiTheme="majorHAnsi" w:cstheme="majorBidi"/>
+      <w:b/>
+      <w:bCs/>
+      <w:color w:val="4F81BD" w:themeColor="accent1"/>
+    </w:rPr>
+  </w:style>
+  <w:style w:type="table" w:styleId="TableGrid">
+    <w:name w:val="Table Grid"/>
+    <w:basedOn w:val="TableNormal"/>
+    <w:uiPriority w:val="59"/>
+    <w:rsid w:val="00152A7F"/>
+    <w:pPr>
+      <w:spacing w:after="0" w:line="240" w:lineRule="auto"/>
+    </w:pPr>
+    <w:tblPr>
+      <w:tblInd w:w="0" w:type="dxa"/>
+      <w:tblBorders>
+        <w:top w:val="single" w:sz="4" w:space="0" w:color="auto"/>
+        <w:left w:val="single" w:sz="4" w:space="0" w:color="auto"/>
+        <w:bottom w:val="single" w:sz="4" w:space="0" w:color="auto"/>
+        <w:right w:val="single" w:sz="4" w:space="0" w:color="auto"/>
+        <w:insideH w:val="single" w:sz="4" w:space="0" w:color="auto"/>
+        <w:insideV w:val="single" w:sz="4" w:space="0" w:color="auto"/>
+      </w:tblBorders>
+      <w:tblCellMar>
+        <w:top w:w="0" w:type="dxa"/>
+        <w:left w:w="108" w:type="dxa"/>
+        <w:bottom w:w="0" w:type="dxa"/>
+        <w:right w:w="108" w:type="dxa"/>
+      </w:tblCellMar>
+    </w:tblPr>
   </w:style>
 </w:styles>
 </file>

</xml_diff>